<commit_message>
Opdatering med titler til word filen
</commit_message>
<xml_diff>
--- a/Database setup.docx
+++ b/Database setup.docx
@@ -3,21 +3,131 @@
 <w:document xmlns:wpc="http://schemas.microsoft.com/office/word/2010/wordprocessingCanvas" xmlns:cx="http://schemas.microsoft.com/office/drawing/2014/chartex" xmlns:cx1="http://schemas.microsoft.com/office/drawing/2015/9/8/chartex" xmlns:cx2="http://schemas.microsoft.com/office/drawing/2015/10/21/chartex" xmlns:cx3="http://schemas.microsoft.com/office/drawing/2016/5/9/chartex" xmlns:cx4="http://schemas.microsoft.com/office/drawing/2016/5/10/chartex" xmlns:cx5="http://schemas.microsoft.com/office/drawing/2016/5/11/chartex" xmlns:cx6="http://schemas.microsoft.com/office/drawing/2016/5/12/chartex" xmlns:cx7="http://schemas.microsoft.com/office/drawing/2016/5/13/chartex" xmlns:cx8="http://schemas.microsoft.com/office/drawing/2016/5/14/chartex" xmlns:mc="http://schemas.openxmlformats.org/markup-compatibility/2006" xmlns:aink="http://schemas.microsoft.com/office/drawing/2016/ink" xmlns:am3d="http://schemas.microsoft.com/office/drawing/2017/model3d" xmlns:o="urn:schemas-microsoft-com:office:office" xmlns:oel="http://schemas.microsoft.com/office/2019/extlst" xmlns:r="http://schemas.openxmlformats.org/officeDocument/2006/relationships" xmlns:m="http://schemas.openxmlformats.org/officeDocument/2006/math" xmlns:v="urn:schemas-microsoft-com:vml" xmlns:wp14="http://schemas.microsoft.com/office/word/2010/wordprocessingDrawing" xmlns:wp="http://schemas.openxmlformats.org/drawingml/2006/wordprocessingDrawing" xmlns:w10="urn:schemas-microsoft-com:office:word" xmlns:w="http://schemas.openxmlformats.org/wordprocessingml/2006/main" xmlns:w14="http://schemas.microsoft.com/office/word/2010/wordml" xmlns:w15="http://schemas.microsoft.com/office/word/2012/wordml" xmlns:w16cex="http://schemas.microsoft.com/office/word/2018/wordml/cex" xmlns:w16cid="http://schemas.microsoft.com/office/word/2016/wordml/cid" xmlns:w16="http://schemas.microsoft.com/office/word/2018/wordml" xmlns:w16sdtdh="http://schemas.microsoft.com/office/word/2020/wordml/sdtdatahash" xmlns:w16se="http://schemas.microsoft.com/office/word/2015/wordml/symex" xmlns:wpg="http://schemas.microsoft.com/office/word/2010/wordprocessingGroup" xmlns:wpi="http://schemas.microsoft.com/office/word/2010/wordprocessingInk" xmlns:wne="http://schemas.microsoft.com/office/word/2006/wordml" xmlns:wps="http://schemas.microsoft.com/office/word/2010/wordprocessingShape" mc:Ignorable="w14 w15 w16se w16cid w16 w16cex w16sdtdh wp14">
   <w:body>
     <w:p>
-      <w:r>
-        <w:t>What we do</w:t>
+      <w:pPr>
+        <w:pStyle w:val="Overskrift1"/>
+      </w:pPr>
+      <w:r>
+        <w:t>Database design</w:t>
       </w:r>
     </w:p>
-    <w:p/>
     <w:p>
-      <w:pPr>
-        <w:pStyle w:val="Listeafsnit"/>
-        <w:numPr>
-          <w:ilvl w:val="0"/>
-          <w:numId w:val="1"/>
-        </w:numPr>
-      </w:pPr>
-      <w:r>
-        <w:t>Downloader Database templeted</w:t>
+      <w:r>
+        <w:rPr>
+          <w:noProof/>
+        </w:rPr>
+        <w:drawing>
+          <wp:inline distT="0" distB="0" distL="0" distR="0" wp14:anchorId="67EF488E" wp14:editId="694A8D31">
+            <wp:extent cx="5731510" cy="2390775"/>
+            <wp:effectExtent l="0" t="0" r="2540" b="9525"/>
+            <wp:docPr id="1" name="Grafik 1"/>
+            <wp:cNvGraphicFramePr>
+              <a:graphicFrameLocks xmlns:a="http://schemas.openxmlformats.org/drawingml/2006/main" noChangeAspect="1"/>
+            </wp:cNvGraphicFramePr>
+            <a:graphic xmlns:a="http://schemas.openxmlformats.org/drawingml/2006/main">
+              <a:graphicData uri="http://schemas.openxmlformats.org/drawingml/2006/picture">
+                <pic:pic xmlns:pic="http://schemas.openxmlformats.org/drawingml/2006/picture">
+                  <pic:nvPicPr>
+                    <pic:cNvPr id="1" name=""/>
+                    <pic:cNvPicPr/>
+                  </pic:nvPicPr>
+                  <pic:blipFill>
+                    <a:blip r:embed="rId5">
+                      <a:extLst>
+                        <a:ext uri="{96DAC541-7B7A-43D3-8B79-37D633B846F1}">
+                          <asvg:svgBlip xmlns:asvg="http://schemas.microsoft.com/office/drawing/2016/SVG/main" r:embed="rId6"/>
+                        </a:ext>
+                      </a:extLst>
+                    </a:blip>
+                    <a:stretch>
+                      <a:fillRect/>
+                    </a:stretch>
+                  </pic:blipFill>
+                  <pic:spPr>
+                    <a:xfrm>
+                      <a:off x="0" y="0"/>
+                      <a:ext cx="5731510" cy="2390775"/>
+                    </a:xfrm>
+                    <a:prstGeom prst="rect">
+                      <a:avLst/>
+                    </a:prstGeom>
+                  </pic:spPr>
+                </pic:pic>
+              </a:graphicData>
+            </a:graphic>
+          </wp:inline>
+        </w:drawing>
+      </w:r>
+    </w:p>
+    <w:p>
+      <w:r>
+        <w:t xml:space="preserve">Her kan ses vores database design. Der skal lægges mærke til at </w:t>
+      </w:r>
+      <w:proofErr w:type="spellStart"/>
+      <w:r>
+        <w:t>Butik_Produkter</w:t>
+      </w:r>
+      <w:proofErr w:type="spellEnd"/>
+      <w:r>
+        <w:t xml:space="preserve"> er en </w:t>
+      </w:r>
+      <w:proofErr w:type="spellStart"/>
+      <w:r>
+        <w:t>joining</w:t>
+      </w:r>
+      <w:proofErr w:type="spellEnd"/>
+      <w:r>
+        <w:t xml:space="preserve"> </w:t>
+      </w:r>
+      <w:proofErr w:type="spellStart"/>
+      <w:r>
+        <w:t>table</w:t>
+      </w:r>
+      <w:proofErr w:type="spellEnd"/>
+      <w:r>
+        <w:t xml:space="preserve"> mellem Butik tabellen og Produkter tabellen. </w:t>
+      </w:r>
+    </w:p>
+    <w:p>
+      <w:pPr>
+        <w:pStyle w:val="Overskrift1"/>
+      </w:pPr>
+      <w:r>
+        <w:t>Database på første, anden og tredje normalform</w:t>
+      </w:r>
+    </w:p>
+    <w:p>
+      <w:pPr>
+        <w:pStyle w:val="Overskrift1"/>
+      </w:pPr>
+      <w:r>
+        <w:t>Begrundelse for valg af database</w:t>
+      </w:r>
+      <w:r>
+        <w:t xml:space="preserve"> design</w:t>
+      </w:r>
+    </w:p>
+    <w:p>
+      <w:pPr>
+        <w:pStyle w:val="Overskrift1"/>
+      </w:pPr>
+      <w:r>
+        <w:t>Setup af databasen</w:t>
+      </w:r>
+    </w:p>
+    <w:p>
+      <w:pPr>
+        <w:pStyle w:val="Overskrift1"/>
+      </w:pPr>
+      <w:r>
+        <w:t>Manuelt indsat data</w:t>
+      </w:r>
+    </w:p>
+    <w:p>
+      <w:pPr>
+        <w:pStyle w:val="Overskrift1"/>
+      </w:pPr>
+      <w:r>
+        <w:t>Tilgængelig funktioner</w:t>
       </w:r>
     </w:p>
     <w:sectPr>
@@ -526,6 +636,27 @@
     <w:name w:val="Normal"/>
     <w:qFormat/>
   </w:style>
+  <w:style w:type="paragraph" w:styleId="Overskrift1">
+    <w:name w:val="heading 1"/>
+    <w:basedOn w:val="Normal"/>
+    <w:next w:val="Normal"/>
+    <w:link w:val="Overskrift1Tegn"/>
+    <w:uiPriority w:val="9"/>
+    <w:qFormat/>
+    <w:rsid w:val="000B3A73"/>
+    <w:pPr>
+      <w:keepNext/>
+      <w:keepLines/>
+      <w:spacing w:before="240" w:after="0"/>
+      <w:outlineLvl w:val="0"/>
+    </w:pPr>
+    <w:rPr>
+      <w:rFonts w:asciiTheme="majorHAnsi" w:eastAsiaTheme="majorEastAsia" w:hAnsiTheme="majorHAnsi" w:cstheme="majorBidi"/>
+      <w:color w:val="2F5496" w:themeColor="accent1" w:themeShade="BF"/>
+      <w:sz w:val="32"/>
+      <w:szCs w:val="32"/>
+    </w:rPr>
+  </w:style>
   <w:style w:type="character" w:default="1" w:styleId="Standardskrifttypeiafsnit">
     <w:name w:val="Default Paragraph Font"/>
     <w:uiPriority w:val="1"/>
@@ -563,6 +694,19 @@
       <w:ind w:left="720"/>
       <w:contextualSpacing/>
     </w:pPr>
+  </w:style>
+  <w:style w:type="character" w:customStyle="1" w:styleId="Overskrift1Tegn">
+    <w:name w:val="Overskrift 1 Tegn"/>
+    <w:basedOn w:val="Standardskrifttypeiafsnit"/>
+    <w:link w:val="Overskrift1"/>
+    <w:uiPriority w:val="9"/>
+    <w:rsid w:val="000B3A73"/>
+    <w:rPr>
+      <w:rFonts w:asciiTheme="majorHAnsi" w:eastAsiaTheme="majorEastAsia" w:hAnsiTheme="majorHAnsi" w:cstheme="majorBidi"/>
+      <w:color w:val="2F5496" w:themeColor="accent1" w:themeShade="BF"/>
+      <w:sz w:val="32"/>
+      <w:szCs w:val="32"/>
+    </w:rPr>
   </w:style>
 </w:styles>
 </file>

</xml_diff>

<commit_message>
Wordændringer og start på case 7
</commit_message>
<xml_diff>
--- a/Database setup.docx
+++ b/Database setup.docx
@@ -62,29 +62,11 @@
       <w:r>
         <w:t xml:space="preserve">Her kan ses vores database design. Der skal lægges mærke til at </w:t>
       </w:r>
-      <w:proofErr w:type="spellStart"/>
-      <w:r>
-        <w:t>Butik_Produkter</w:t>
-      </w:r>
-      <w:proofErr w:type="spellEnd"/>
-      <w:r>
-        <w:t xml:space="preserve"> er en </w:t>
-      </w:r>
-      <w:proofErr w:type="spellStart"/>
-      <w:r>
-        <w:t>joining</w:t>
-      </w:r>
-      <w:proofErr w:type="spellEnd"/>
-      <w:r>
-        <w:t xml:space="preserve"> </w:t>
-      </w:r>
-      <w:proofErr w:type="spellStart"/>
-      <w:r>
-        <w:t>table</w:t>
-      </w:r>
-      <w:proofErr w:type="spellEnd"/>
-      <w:r>
-        <w:t xml:space="preserve"> mellem Butik tabellen og Produkter tabellen. </w:t>
+      <w:r>
+        <w:t xml:space="preserve">Butik_Produkter er en joining table mellem Butik tabellen og Produkter tabellen. </w:t>
+      </w:r>
+      <w:r>
+        <w:t>Det samme er Kunde_Produkter, dog imellem Produkter og Kunder tabellen.</w:t>
       </w:r>
     </w:p>
     <w:p>
@@ -97,13 +79,192 @@
     </w:p>
     <w:p>
       <w:pPr>
+        <w:pStyle w:val="Overskrift2"/>
+      </w:pPr>
+      <w:r>
+        <w:t>Første normalform</w:t>
+      </w:r>
+    </w:p>
+    <w:p>
+      <w:r>
+        <w:t>Her er ingen relation mellem de forskellige tabeller</w:t>
+      </w:r>
+    </w:p>
+    <w:p>
+      <w:r>
+        <w:rPr>
+          <w:noProof/>
+        </w:rPr>
+        <w:drawing>
+          <wp:inline distT="0" distB="0" distL="0" distR="0" wp14:anchorId="73FD01B4" wp14:editId="6D590D48">
+            <wp:extent cx="5731510" cy="1228725"/>
+            <wp:effectExtent l="0" t="0" r="2540" b="9525"/>
+            <wp:docPr id="2" name="Grafik 2"/>
+            <wp:cNvGraphicFramePr>
+              <a:graphicFrameLocks xmlns:a="http://schemas.openxmlformats.org/drawingml/2006/main" noChangeAspect="1"/>
+            </wp:cNvGraphicFramePr>
+            <a:graphic xmlns:a="http://schemas.openxmlformats.org/drawingml/2006/main">
+              <a:graphicData uri="http://schemas.openxmlformats.org/drawingml/2006/picture">
+                <pic:pic xmlns:pic="http://schemas.openxmlformats.org/drawingml/2006/picture">
+                  <pic:nvPicPr>
+                    <pic:cNvPr id="1" name=""/>
+                    <pic:cNvPicPr/>
+                  </pic:nvPicPr>
+                  <pic:blipFill>
+                    <a:blip r:embed="rId7">
+                      <a:extLst>
+                        <a:ext uri="{96DAC541-7B7A-43D3-8B79-37D633B846F1}">
+                          <asvg:svgBlip xmlns:asvg="http://schemas.microsoft.com/office/drawing/2016/SVG/main" r:embed="rId8"/>
+                        </a:ext>
+                      </a:extLst>
+                    </a:blip>
+                    <a:stretch>
+                      <a:fillRect/>
+                    </a:stretch>
+                  </pic:blipFill>
+                  <pic:spPr>
+                    <a:xfrm>
+                      <a:off x="0" y="0"/>
+                      <a:ext cx="5731510" cy="1228725"/>
+                    </a:xfrm>
+                    <a:prstGeom prst="rect">
+                      <a:avLst/>
+                    </a:prstGeom>
+                  </pic:spPr>
+                </pic:pic>
+              </a:graphicData>
+            </a:graphic>
+          </wp:inline>
+        </w:drawing>
+      </w:r>
+    </w:p>
+    <w:p>
+      <w:pPr>
+        <w:pStyle w:val="Overskrift2"/>
+      </w:pPr>
+      <w:r>
+        <w:t>Anden normalform</w:t>
+      </w:r>
+    </w:p>
+    <w:p>
+      <w:r>
+        <w:t>Her er nogen relation mellem de forskellige tabeller</w:t>
+      </w:r>
+    </w:p>
+    <w:p>
+      <w:pPr>
+        <w:pStyle w:val="Overskrift2"/>
+      </w:pPr>
+      <w:r>
+        <w:rPr>
+          <w:noProof/>
+        </w:rPr>
+        <w:lastRenderedPageBreak/>
+        <w:drawing>
+          <wp:inline distT="0" distB="0" distL="0" distR="0" wp14:anchorId="764CACAD" wp14:editId="2704A989">
+            <wp:extent cx="5731510" cy="2390775"/>
+            <wp:effectExtent l="0" t="0" r="2540" b="9525"/>
+            <wp:docPr id="3" name="Grafik 3"/>
+            <wp:cNvGraphicFramePr>
+              <a:graphicFrameLocks xmlns:a="http://schemas.openxmlformats.org/drawingml/2006/main" noChangeAspect="1"/>
+            </wp:cNvGraphicFramePr>
+            <a:graphic xmlns:a="http://schemas.openxmlformats.org/drawingml/2006/main">
+              <a:graphicData uri="http://schemas.openxmlformats.org/drawingml/2006/picture">
+                <pic:pic xmlns:pic="http://schemas.openxmlformats.org/drawingml/2006/picture">
+                  <pic:nvPicPr>
+                    <pic:cNvPr id="1" name=""/>
+                    <pic:cNvPicPr/>
+                  </pic:nvPicPr>
+                  <pic:blipFill>
+                    <a:blip r:embed="rId5">
+                      <a:extLst>
+                        <a:ext uri="{96DAC541-7B7A-43D3-8B79-37D633B846F1}">
+                          <asvg:svgBlip xmlns:asvg="http://schemas.microsoft.com/office/drawing/2016/SVG/main" r:embed="rId6"/>
+                        </a:ext>
+                      </a:extLst>
+                    </a:blip>
+                    <a:stretch>
+                      <a:fillRect/>
+                    </a:stretch>
+                  </pic:blipFill>
+                  <pic:spPr>
+                    <a:xfrm>
+                      <a:off x="0" y="0"/>
+                      <a:ext cx="5731510" cy="2390775"/>
+                    </a:xfrm>
+                    <a:prstGeom prst="rect">
+                      <a:avLst/>
+                    </a:prstGeom>
+                  </pic:spPr>
+                </pic:pic>
+              </a:graphicData>
+            </a:graphic>
+          </wp:inline>
+        </w:drawing>
+      </w:r>
+    </w:p>
+    <w:p>
+      <w:pPr>
+        <w:pStyle w:val="Overskrift2"/>
+      </w:pPr>
+      <w:r>
+        <w:t>Tredje normal</w:t>
+      </w:r>
+    </w:p>
+    <w:p>
+      <w:r>
+        <w:t>Her er der mange relationer mellem de forskellige tabeller</w:t>
+      </w:r>
+    </w:p>
+    <w:p>
+      <w:pPr>
         <w:pStyle w:val="Overskrift1"/>
       </w:pPr>
       <w:r>
-        <w:t>Begrundelse for valg af database</w:t>
-      </w:r>
-      <w:r>
-        <w:t xml:space="preserve"> design</w:t>
+        <w:rPr>
+          <w:noProof/>
+        </w:rPr>
+        <w:drawing>
+          <wp:inline distT="0" distB="0" distL="0" distR="0" wp14:anchorId="29CA964F" wp14:editId="7B551CE4">
+            <wp:extent cx="5731510" cy="2444750"/>
+            <wp:effectExtent l="0" t="0" r="2540" b="0"/>
+            <wp:docPr id="4" name="Grafik 4"/>
+            <wp:cNvGraphicFramePr>
+              <a:graphicFrameLocks xmlns:a="http://schemas.openxmlformats.org/drawingml/2006/main" noChangeAspect="1"/>
+            </wp:cNvGraphicFramePr>
+            <a:graphic xmlns:a="http://schemas.openxmlformats.org/drawingml/2006/main">
+              <a:graphicData uri="http://schemas.openxmlformats.org/drawingml/2006/picture">
+                <pic:pic xmlns:pic="http://schemas.openxmlformats.org/drawingml/2006/picture">
+                  <pic:nvPicPr>
+                    <pic:cNvPr id="1" name=""/>
+                    <pic:cNvPicPr/>
+                  </pic:nvPicPr>
+                  <pic:blipFill>
+                    <a:blip r:embed="rId9">
+                      <a:extLst>
+                        <a:ext uri="{96DAC541-7B7A-43D3-8B79-37D633B846F1}">
+                          <asvg:svgBlip xmlns:asvg="http://schemas.microsoft.com/office/drawing/2016/SVG/main" r:embed="rId10"/>
+                        </a:ext>
+                      </a:extLst>
+                    </a:blip>
+                    <a:stretch>
+                      <a:fillRect/>
+                    </a:stretch>
+                  </pic:blipFill>
+                  <pic:spPr>
+                    <a:xfrm>
+                      <a:off x="0" y="0"/>
+                      <a:ext cx="5731510" cy="2444750"/>
+                    </a:xfrm>
+                    <a:prstGeom prst="rect">
+                      <a:avLst/>
+                    </a:prstGeom>
+                  </pic:spPr>
+                </pic:pic>
+              </a:graphicData>
+            </a:graphic>
+          </wp:inline>
+        </w:drawing>
       </w:r>
     </w:p>
     <w:p>
@@ -111,6 +272,37 @@
         <w:pStyle w:val="Overskrift1"/>
       </w:pPr>
       <w:r>
+        <w:t>Begrundelse for valg af databasedesign</w:t>
+      </w:r>
+    </w:p>
+    <w:p>
+      <w:r>
+        <w:t xml:space="preserve">Vi har valgt at lave dette databasedesign da det giver mening at lave disse 3 tabeller og de 2 joining tables. Fra Butik tabellen til Butik_Produkter tabellen er der en </w:t>
+      </w:r>
+      <w:r>
+        <w:rPr>
+          <w:highlight w:val="yellow"/>
+        </w:rPr>
+        <w:t>1 til mange</w:t>
+      </w:r>
+      <w:r>
+        <w:t xml:space="preserve"> relation. Det samme er der mellem produkter tabellen og Butik_produkter samt Kunde_produkter tabellen. Fra kunder til Kunde_Produkter tabellen er der også en </w:t>
+      </w:r>
+      <w:r>
+        <w:rPr>
+          <w:highlight w:val="yellow"/>
+        </w:rPr>
+        <w:t>1 til mange</w:t>
+      </w:r>
+      <w:r>
+        <w:t xml:space="preserve"> relation</w:t>
+      </w:r>
+    </w:p>
+    <w:p>
+      <w:pPr>
+        <w:pStyle w:val="Overskrift1"/>
+      </w:pPr>
+      <w:r>
         <w:t>Setup af databasen</w:t>
       </w:r>
     </w:p>
@@ -127,7 +319,10 @@
         <w:pStyle w:val="Overskrift1"/>
       </w:pPr>
       <w:r>
-        <w:t>Tilgængelig funktioner</w:t>
+        <w:t>Tilgængelige</w:t>
+      </w:r>
+      <w:r>
+        <w:t xml:space="preserve"> funktioner</w:t>
       </w:r>
     </w:p>
     <w:sectPr>
@@ -657,6 +852,28 @@
       <w:szCs w:val="32"/>
     </w:rPr>
   </w:style>
+  <w:style w:type="paragraph" w:styleId="Overskrift2">
+    <w:name w:val="heading 2"/>
+    <w:basedOn w:val="Normal"/>
+    <w:next w:val="Normal"/>
+    <w:link w:val="Overskrift2Tegn"/>
+    <w:uiPriority w:val="9"/>
+    <w:unhideWhenUsed/>
+    <w:qFormat/>
+    <w:rsid w:val="00790D2E"/>
+    <w:pPr>
+      <w:keepNext/>
+      <w:keepLines/>
+      <w:spacing w:before="40" w:after="0"/>
+      <w:outlineLvl w:val="1"/>
+    </w:pPr>
+    <w:rPr>
+      <w:rFonts w:asciiTheme="majorHAnsi" w:eastAsiaTheme="majorEastAsia" w:hAnsiTheme="majorHAnsi" w:cstheme="majorBidi"/>
+      <w:color w:val="2F5496" w:themeColor="accent1" w:themeShade="BF"/>
+      <w:sz w:val="26"/>
+      <w:szCs w:val="26"/>
+    </w:rPr>
+  </w:style>
   <w:style w:type="character" w:default="1" w:styleId="Standardskrifttypeiafsnit">
     <w:name w:val="Default Paragraph Font"/>
     <w:uiPriority w:val="1"/>
@@ -706,6 +923,19 @@
       <w:color w:val="2F5496" w:themeColor="accent1" w:themeShade="BF"/>
       <w:sz w:val="32"/>
       <w:szCs w:val="32"/>
+    </w:rPr>
+  </w:style>
+  <w:style w:type="character" w:customStyle="1" w:styleId="Overskrift2Tegn">
+    <w:name w:val="Overskrift 2 Tegn"/>
+    <w:basedOn w:val="Standardskrifttypeiafsnit"/>
+    <w:link w:val="Overskrift2"/>
+    <w:uiPriority w:val="9"/>
+    <w:rsid w:val="00790D2E"/>
+    <w:rPr>
+      <w:rFonts w:asciiTheme="majorHAnsi" w:eastAsiaTheme="majorEastAsia" w:hAnsiTheme="majorHAnsi" w:cstheme="majorBidi"/>
+      <w:color w:val="2F5496" w:themeColor="accent1" w:themeShade="BF"/>
+      <w:sz w:val="26"/>
+      <w:szCs w:val="26"/>
     </w:rPr>
   </w:style>
 </w:styles>

</xml_diff>